<commit_message>
Add table text replacement functionality and enhance number to words conversion
</commit_message>
<xml_diff>
--- a/app/docx_files/ConvenioNoRemunerado.docx
+++ b/app/docx_files/ConvenioNoRemunerado.docx
@@ -111,43 +111,7 @@
           <w:szCs w:val="20"/>
           <w:lang w:val="es-AR"/>
         </w:rPr>
-        <w:t xml:space="preserve">CONVENIO </w:t>
-      </w:r>
-      <w:r>
-        <w:rPr>
-          <w:rFonts w:ascii="Arial" w:hAnsi="Arial" w:cs="Arial"/>
-          <w:sz w:val="20"/>
-          <w:szCs w:val="20"/>
-          <w:lang w:val="es-AR"/>
-        </w:rPr>
-        <w:t>DE COLABORACIÓN Y COORDINACIÓN INSTITUCIONAL</w:t>
-      </w:r>
-      <w:r>
-        <w:rPr>
-          <w:rFonts w:ascii="Arial" w:hAnsi="Arial" w:cs="Arial"/>
-          <w:sz w:val="20"/>
-          <w:szCs w:val="20"/>
-          <w:lang w:val="es-AR"/>
-        </w:rPr>
-        <w:t xml:space="preserve"> </w:t>
-      </w:r>
-      <w:r>
-        <w:rPr>
-          <w:rFonts w:ascii="Arial" w:hAnsi="Arial" w:cs="Arial"/>
-          <w:sz w:val="20"/>
-          <w:szCs w:val="20"/>
-          <w:lang w:val="es-AR"/>
-        </w:rPr>
-        <w:t xml:space="preserve">QUE </w:t>
-      </w:r>
-      <w:r>
-        <w:rPr>
-          <w:rFonts w:ascii="Arial" w:hAnsi="Arial" w:cs="Arial"/>
-          <w:sz w:val="20"/>
-          <w:szCs w:val="20"/>
-          <w:lang w:val="es-AR"/>
-        </w:rPr>
-        <w:t xml:space="preserve">PARA LA </w:t>
+        <w:t xml:space="preserve">CONVENIO DE COLABORACIÓN Y COORDINACIÓN INSTITUCIONAL QUE PARA LA </w:t>
       </w:r>
       <w:r>
         <w:rPr>
@@ -165,175 +129,45 @@
           <w:szCs w:val="20"/>
           <w:lang w:val="es-AR"/>
         </w:rPr>
-        <w:t xml:space="preserve">DE </w:t>
-      </w:r>
-      <w:r>
-        <w:rPr>
-          <w:rFonts w:ascii="Arial" w:hAnsi="Arial" w:cs="Arial"/>
-          <w:sz w:val="20"/>
-          <w:szCs w:val="20"/>
-          <w:lang w:val="es-AR"/>
-        </w:rPr>
-        <w:t>SERVICIOS</w:t>
-      </w:r>
-      <w:r>
-        <w:rPr>
-          <w:rFonts w:ascii="Arial" w:hAnsi="Arial" w:cs="Arial"/>
-          <w:sz w:val="20"/>
-          <w:szCs w:val="20"/>
-          <w:lang w:val="es-AR"/>
-        </w:rPr>
-        <w:t xml:space="preserve"> PROFESIONAL</w:t>
-      </w:r>
-      <w:r>
-        <w:rPr>
-          <w:rFonts w:ascii="Arial" w:hAnsi="Arial" w:cs="Arial"/>
-          <w:sz w:val="20"/>
-          <w:szCs w:val="20"/>
-          <w:lang w:val="es-AR"/>
-        </w:rPr>
-        <w:t>ES DE LOS</w:t>
-      </w:r>
-      <w:r>
-        <w:rPr>
-          <w:rFonts w:ascii="Arial" w:hAnsi="Arial" w:cs="Arial"/>
-          <w:sz w:val="20"/>
-          <w:szCs w:val="20"/>
-          <w:lang w:val="es-AR"/>
-        </w:rPr>
-        <w:t xml:space="preserve"> </w:t>
-      </w:r>
-      <w:r>
-        <w:rPr>
-          <w:rFonts w:ascii="Arial" w:hAnsi="Arial" w:cs="Arial"/>
-          <w:sz w:val="20"/>
-          <w:szCs w:val="20"/>
-          <w:lang w:val="es-AR"/>
-        </w:rPr>
-        <w:t>PRACTICANTES</w:t>
-      </w:r>
-      <w:r>
-        <w:rPr>
-          <w:rFonts w:ascii="Arial" w:hAnsi="Arial" w:cs="Arial"/>
-          <w:sz w:val="20"/>
-          <w:szCs w:val="20"/>
-          <w:lang w:val="es-AR"/>
-        </w:rPr>
-        <w:t xml:space="preserve"> </w:t>
-      </w:r>
-      <w:r>
-        <w:rPr>
-          <w:rFonts w:ascii="Arial" w:hAnsi="Arial" w:cs="Arial"/>
-          <w:sz w:val="20"/>
-          <w:szCs w:val="20"/>
-          <w:lang w:val="es-AR"/>
-        </w:rPr>
-        <w:t xml:space="preserve">DE </w:t>
-      </w:r>
-      <w:r>
-        <w:rPr>
-          <w:rFonts w:ascii="Arial" w:hAnsi="Arial" w:cs="Arial"/>
-          <w:sz w:val="20"/>
-          <w:szCs w:val="20"/>
-          <w:lang w:val="es-AR"/>
-        </w:rPr>
-        <w:t xml:space="preserve">LA UNIDAD ACADÉMICA </w:t>
-      </w:r>
-      <w:r>
-        <w:rPr>
-          <w:rFonts w:ascii="Arial" w:hAnsi="Arial" w:cs="Arial"/>
-          <w:b/>
-          <w:sz w:val="20"/>
-          <w:szCs w:val="20"/>
-          <w:lang w:val="es-AR"/>
-        </w:rPr>
-        <w:t>{{</w:t>
-      </w:r>
-      <w:r>
-        <w:rPr>
-          <w:rFonts w:ascii="Arial" w:hAnsi="Arial" w:cs="Arial"/>
-          <w:b/>
-          <w:sz w:val="20"/>
-          <w:szCs w:val="20"/>
-          <w:lang w:val="es-AR"/>
-        </w:rPr>
-        <w:t>NOMBRE_ESCUELA</w:t>
-      </w:r>
-      <w:r>
-        <w:rPr>
-          <w:rFonts w:ascii="Arial" w:hAnsi="Arial" w:cs="Arial"/>
-          <w:b/>
-          <w:sz w:val="20"/>
-          <w:szCs w:val="20"/>
-          <w:lang w:val="es-AR"/>
-        </w:rPr>
-        <w:t xml:space="preserve">}} </w:t>
-      </w:r>
-      <w:r>
-        <w:rPr>
-          <w:rFonts w:ascii="Arial" w:hAnsi="Arial" w:cs="Arial"/>
-          <w:sz w:val="20"/>
-          <w:szCs w:val="20"/>
-          <w:lang w:val="es-AR"/>
-        </w:rPr>
-        <w:t xml:space="preserve">DE LA </w:t>
-      </w:r>
-      <w:r>
-        <w:rPr>
-          <w:rFonts w:ascii="Arial" w:hAnsi="Arial" w:cs="Arial"/>
-          <w:b/>
-          <w:sz w:val="20"/>
-          <w:szCs w:val="20"/>
-          <w:lang w:val="es-AR"/>
-        </w:rPr>
-        <w:t>UNIVERSIDAD AUTÓ</w:t>
-      </w:r>
-      <w:r>
-        <w:rPr>
-          <w:rFonts w:ascii="Arial" w:hAnsi="Arial" w:cs="Arial"/>
-          <w:b/>
-          <w:sz w:val="20"/>
-          <w:szCs w:val="20"/>
-          <w:lang w:val="es-AR"/>
-        </w:rPr>
-        <w:t>NOMA</w:t>
-      </w:r>
-      <w:r>
-        <w:rPr>
-          <w:rFonts w:ascii="Arial" w:hAnsi="Arial" w:cs="Arial"/>
-          <w:b/>
-          <w:sz w:val="20"/>
-          <w:szCs w:val="20"/>
-          <w:lang w:val="es-AR"/>
-        </w:rPr>
-        <w:t xml:space="preserve"> DE SINALOA</w:t>
-      </w:r>
-      <w:r>
-        <w:rPr>
-          <w:rFonts w:ascii="Arial" w:hAnsi="Arial" w:cs="Arial"/>
-          <w:sz w:val="20"/>
-          <w:szCs w:val="20"/>
-          <w:lang w:val="es-AR"/>
-        </w:rPr>
-        <w:t>,</w:t>
-      </w:r>
-      <w:r>
-        <w:rPr>
-          <w:rFonts w:ascii="Arial" w:hAnsi="Arial" w:cs="Arial"/>
-          <w:sz w:val="20"/>
-          <w:szCs w:val="20"/>
-          <w:lang w:val="es-AR"/>
-        </w:rPr>
-        <w:t xml:space="preserve"> </w:t>
-      </w:r>
-      <w:r>
-        <w:rPr>
-          <w:rFonts w:ascii="Arial" w:hAnsi="Arial" w:cs="Arial"/>
-          <w:sz w:val="20"/>
-          <w:szCs w:val="20"/>
-          <w:lang w:val="es-AR"/>
-        </w:rPr>
-        <w:t>EN LA UNIDAD RECEPTORA</w:t>
+        <w:t xml:space="preserve">DE SERVICIOS PROFESIONALES DE LOS PRACTICANTES DE LA UNIDAD ACADÉMICA </w:t>
+      </w:r>
+      <w:r>
+        <w:rPr>
+          <w:rFonts w:ascii="Arial" w:hAnsi="Arial" w:cs="Arial"/>
+          <w:b/>
+          <w:sz w:val="20"/>
+          <w:szCs w:val="20"/>
+          <w:lang w:val="es-AR"/>
+        </w:rPr>
+        <w:t>{{NOMBRE_ESCUELA_UPPER}}</w:t>
+      </w:r>
+      <w:r>
+        <w:rPr>
+          <w:rFonts w:ascii="Arial" w:hAnsi="Arial" w:cs="Arial"/>
+          <w:sz w:val="20"/>
+          <w:szCs w:val="20"/>
+          <w:lang w:val="es-AR"/>
+        </w:rPr>
+        <w:t xml:space="preserve"> DE LA </w:t>
+      </w:r>
+      <w:r>
+        <w:rPr>
+          <w:rFonts w:ascii="Arial" w:hAnsi="Arial" w:cs="Arial"/>
+          <w:b/>
+          <w:sz w:val="20"/>
+          <w:szCs w:val="20"/>
+          <w:lang w:val="es-AR"/>
+        </w:rPr>
+        <w:t>UNIVERSIDAD AUTÓNOMA DE SINALOA</w:t>
+      </w:r>
+      <w:r>
+        <w:rPr>
+          <w:rFonts w:ascii="Arial" w:hAnsi="Arial" w:cs="Arial"/>
+          <w:sz w:val="20"/>
+          <w:szCs w:val="20"/>
+          <w:lang w:val="es-AR"/>
+        </w:rPr>
+        <w:t>, EN LA UNIDAD RECEPTORA</w:t>
       </w:r>
       <w:bookmarkStart w:id="0" w:name="Texto1"/>
       <w:r>
@@ -423,40 +257,12 @@
           <w:szCs w:val="20"/>
           <w:lang w:val="es-AR"/>
         </w:rPr>
-        <w:t xml:space="preserve">, CELEBRAN </w:t>
-      </w:r>
-      <w:r>
-        <w:rPr>
-          <w:rFonts w:ascii="Arial" w:hAnsi="Arial" w:cs="Arial"/>
-          <w:sz w:val="20"/>
-          <w:szCs w:val="20"/>
-          <w:lang w:val="es-AR"/>
-        </w:rPr>
-        <w:t xml:space="preserve">AMBAS PARTES </w:t>
-      </w:r>
-      <w:r>
-        <w:rPr>
-          <w:rFonts w:ascii="Arial" w:hAnsi="Arial" w:cs="Arial"/>
-          <w:sz w:val="20"/>
-          <w:szCs w:val="20"/>
-          <w:lang w:val="es-AR"/>
-        </w:rPr>
-        <w:t>AL TENOR DE LAS SIGUIENTES DECLARACIONES Y CLÁUSULAS</w:t>
-      </w:r>
-      <w:r>
-        <w:rPr>
-          <w:rFonts w:ascii="Arial" w:hAnsi="Arial" w:cs="Arial"/>
-          <w:sz w:val="20"/>
-          <w:szCs w:val="20"/>
-          <w:lang w:val="es-AR"/>
-        </w:rPr>
-        <w:t>:</w:t>
+        <w:t>, CELEBRAN AMBAS PARTES AL TENOR DE LAS SIGUIENTES DECLARACIONES Y CLÁUSULAS:</w:t>
       </w:r>
     </w:p>
     <w:p>
       <w:pPr>
-        <w:spacing w:line="312" w:lineRule="auto"/>
-        <w:jc w:val="center"/>
+        <w:jc w:val="both"/>
         <w:rPr>
           <w:rFonts w:ascii="Arial" w:hAnsi="Arial" w:cs="Arial"/>
           <w:sz w:val="20"/>
@@ -686,109 +492,107 @@
           <w:szCs w:val="20"/>
           <w:lang w:val="es-AR"/>
         </w:rPr>
-        <w:t>Que l</w:t>
-      </w:r>
-      <w:r>
-        <w:rPr>
-          <w:rFonts w:ascii="Arial" w:hAnsi="Arial" w:cs="Arial"/>
-          <w:sz w:val="20"/>
-          <w:szCs w:val="20"/>
-          <w:lang w:val="es-AR"/>
-        </w:rPr>
-        <w:t xml:space="preserve">a </w:t>
-      </w:r>
-      <w:r>
-        <w:rPr>
-          <w:rFonts w:ascii="Arial" w:hAnsi="Arial" w:cs="Arial"/>
-          <w:b/>
-          <w:sz w:val="20"/>
-          <w:szCs w:val="20"/>
-          <w:lang w:val="es-AR"/>
-        </w:rPr>
-        <w:t>{{</w:t>
-      </w:r>
-      <w:r>
-        <w:rPr>
-          <w:rFonts w:ascii="Arial" w:hAnsi="Arial" w:cs="Arial"/>
-          <w:b/>
-          <w:sz w:val="20"/>
-          <w:szCs w:val="20"/>
-          <w:lang w:val="es-AR"/>
-        </w:rPr>
-        <w:t>NOMBRE_ESCUELA</w:t>
-      </w:r>
-      <w:r>
-        <w:rPr>
-          <w:rFonts w:ascii="Arial" w:hAnsi="Arial" w:cs="Arial"/>
-          <w:b/>
-          <w:sz w:val="20"/>
-          <w:szCs w:val="20"/>
-          <w:lang w:val="es-AR"/>
-        </w:rPr>
-        <w:t>}}</w:t>
-      </w:r>
-      <w:r>
-        <w:rPr>
-          <w:rFonts w:ascii="Arial" w:hAnsi="Arial" w:cs="Arial"/>
-          <w:sz w:val="20"/>
-          <w:szCs w:val="20"/>
-          <w:lang w:val="es-AR"/>
-        </w:rPr>
-        <w:t xml:space="preserve">, </w:t>
-      </w:r>
-      <w:r>
-        <w:rPr>
-          <w:rFonts w:ascii="Arial" w:hAnsi="Arial" w:cs="Arial"/>
-          <w:sz w:val="20"/>
-          <w:szCs w:val="20"/>
-          <w:lang w:val="es-AR"/>
-        </w:rPr>
-        <w:t>con domicilio</w:t>
-      </w:r>
-      <w:r>
-        <w:rPr>
-          <w:rFonts w:ascii="Arial" w:hAnsi="Arial" w:cs="Arial"/>
-          <w:sz w:val="20"/>
-          <w:szCs w:val="20"/>
-          <w:lang w:val="es-AR"/>
-        </w:rPr>
-        <w:t xml:space="preserve"> en</w:t>
-      </w:r>
-      <w:r>
-        <w:rPr>
-          <w:rFonts w:ascii="Arial" w:hAnsi="Arial" w:cs="Arial"/>
-          <w:sz w:val="20"/>
-          <w:szCs w:val="20"/>
-          <w:lang w:val="es-AR"/>
-        </w:rPr>
-        <w:t xml:space="preserve"> {{DOMICILIO_ESC</w:t>
-      </w:r>
-      <w:r>
-        <w:rPr>
-          <w:rFonts w:ascii="Arial" w:hAnsi="Arial" w:cs="Arial"/>
-          <w:sz w:val="20"/>
-          <w:szCs w:val="20"/>
-          <w:lang w:val="es-AR"/>
-        </w:rPr>
-        <w:t>U</w:t>
-      </w:r>
-      <w:r>
-        <w:rPr>
-          <w:rFonts w:ascii="Arial" w:hAnsi="Arial" w:cs="Arial"/>
-          <w:sz w:val="20"/>
-          <w:szCs w:val="20"/>
-          <w:lang w:val="es-AR"/>
-        </w:rPr>
-        <w:t>ELA}}</w:t>
-      </w:r>
-      <w:r>
-        <w:rPr>
-          <w:rFonts w:ascii="Arial" w:hAnsi="Arial" w:cs="Arial"/>
-          <w:sz w:val="20"/>
-          <w:szCs w:val="20"/>
-          <w:lang w:val="es-AR"/>
-        </w:rPr>
-        <w:t>,</w:t>
+        <w:t xml:space="preserve">Que la </w:t>
+      </w:r>
+      <w:r>
+        <w:rPr>
+          <w:rFonts w:ascii="Arial" w:hAnsi="Arial" w:cs="Arial"/>
+          <w:b/>
+          <w:sz w:val="20"/>
+          <w:szCs w:val="20"/>
+          <w:lang w:val="es-AR"/>
+        </w:rPr>
+        <w:t>{{NOMBRE_ESCUELA}}</w:t>
+      </w:r>
+      <w:r>
+        <w:rPr>
+          <w:rFonts w:ascii="Arial" w:hAnsi="Arial" w:cs="Arial"/>
+          <w:sz w:val="20"/>
+          <w:szCs w:val="20"/>
+          <w:lang w:val="es-AR"/>
+        </w:rPr>
+        <w:t>, con domicilio en</w:t>
+      </w:r>
+      <w:r>
+        <w:rPr>
+          <w:rFonts w:ascii="Arial" w:hAnsi="Arial" w:cs="Arial"/>
+          <w:sz w:val="20"/>
+          <w:szCs w:val="20"/>
+          <w:lang w:val="es-MX"/>
+        </w:rPr>
+        <w:t xml:space="preserve"> {{DOMICILIO_ESCUELA}}</w:t>
+      </w:r>
+      <w:r>
+        <w:rPr>
+          <w:rFonts w:ascii="Arial" w:hAnsi="Arial" w:cs="Arial"/>
+          <w:sz w:val="20"/>
+          <w:szCs w:val="20"/>
+          <w:lang w:val="es-AR"/>
+        </w:rPr>
+        <w:t xml:space="preserve">, de la </w:t>
+      </w:r>
+      <w:r>
+        <w:rPr>
+          <w:rFonts w:ascii="Arial" w:hAnsi="Arial" w:cs="Arial"/>
+          <w:sz w:val="20"/>
+          <w:szCs w:val="20"/>
+          <w:lang w:val="es-AR"/>
+        </w:rPr>
+        <w:t>{{UNIDAD_REGIONAL}}</w:t>
+      </w:r>
+      <w:r>
+        <w:rPr>
+          <w:rFonts w:ascii="Arial" w:hAnsi="Arial" w:cs="Arial"/>
+          <w:sz w:val="20"/>
+          <w:szCs w:val="20"/>
+          <w:lang w:val="es-AR"/>
+        </w:rPr>
+        <w:t xml:space="preserve"> representada en este acto por su Director </w:t>
+      </w:r>
+      <w:r>
+        <w:rPr>
+          <w:rFonts w:ascii="Arial" w:hAnsi="Arial" w:cs="Arial"/>
+          <w:sz w:val="20"/>
+          <w:szCs w:val="20"/>
+          <w:lang w:val="es-AR"/>
+        </w:rPr>
+        <w:t>{{NOMBRE_DIRECTOR}}</w:t>
+      </w:r>
+      <w:r>
+        <w:rPr>
+          <w:rFonts w:ascii="Arial" w:hAnsi="Arial" w:cs="Arial"/>
+          <w:sz w:val="20"/>
+          <w:szCs w:val="20"/>
+          <w:lang w:val="es-AR"/>
+        </w:rPr>
+        <w:t xml:space="preserve">, es una Unidad Académica de la Universidad Autónoma de Sinaloa con facultades y recursos para cumplir con las obligaciones pactadas en el presente </w:t>
+      </w:r>
+      <w:r>
+        <w:rPr>
+          <w:rFonts w:ascii="Arial" w:hAnsi="Arial" w:cs="Arial"/>
+          <w:sz w:val="20"/>
+          <w:szCs w:val="20"/>
+          <w:lang w:val="es-AR"/>
+        </w:rPr>
+        <w:t>C</w:t>
+      </w:r>
+      <w:r>
+        <w:rPr>
+          <w:rFonts w:ascii="Arial" w:hAnsi="Arial" w:cs="Arial"/>
+          <w:sz w:val="20"/>
+          <w:szCs w:val="20"/>
+          <w:lang w:val="es-AR"/>
+        </w:rPr>
+        <w:t>onvenio, según lo dispuesto en los artículos 14, 16, 17 y 34 fracción III, 54 y 55 de la Ley Orgánica vigente, 12, 13 y 62 del Estatuto General</w:t>
+      </w:r>
+      <w:r>
+        <w:rPr>
+          <w:rFonts w:ascii="Arial" w:hAnsi="Arial" w:cs="Arial"/>
+          <w:sz w:val="20"/>
+          <w:szCs w:val="20"/>
+          <w:lang w:val="es-AR"/>
+        </w:rPr>
+        <w:t>, así como el</w:t>
       </w:r>
       <w:r>
         <w:rPr>
@@ -806,294 +610,6 @@
           <w:szCs w:val="20"/>
           <w:lang w:val="es-AR"/>
         </w:rPr>
-        <w:t xml:space="preserve">de la </w:t>
-      </w:r>
-      <w:r>
-        <w:rPr>
-          <w:rFonts w:ascii="Arial" w:hAnsi="Arial" w:cs="Arial"/>
-          <w:sz w:val="20"/>
-          <w:szCs w:val="20"/>
-          <w:lang w:val="es-AR"/>
-        </w:rPr>
-        <w:t>{{UNIDAD_REGIONAL}}</w:t>
-      </w:r>
-      <w:r>
-        <w:rPr>
-          <w:rFonts w:ascii="Arial" w:hAnsi="Arial" w:cs="Arial"/>
-          <w:sz w:val="20"/>
-          <w:szCs w:val="20"/>
-          <w:lang w:val="es-AR"/>
-        </w:rPr>
-        <w:t xml:space="preserve"> </w:t>
-      </w:r>
-      <w:r>
-        <w:rPr>
-          <w:rFonts w:ascii="Arial" w:hAnsi="Arial" w:cs="Arial"/>
-          <w:sz w:val="20"/>
-          <w:szCs w:val="20"/>
-          <w:lang w:val="es-AR"/>
-        </w:rPr>
-        <w:t>representada</w:t>
-      </w:r>
-      <w:r>
-        <w:rPr>
-          <w:rFonts w:ascii="Arial" w:hAnsi="Arial" w:cs="Arial"/>
-          <w:sz w:val="20"/>
-          <w:szCs w:val="20"/>
-          <w:lang w:val="es-AR"/>
-        </w:rPr>
-        <w:t xml:space="preserve"> en este acto</w:t>
-      </w:r>
-      <w:r>
-        <w:rPr>
-          <w:rFonts w:ascii="Arial" w:hAnsi="Arial" w:cs="Arial"/>
-          <w:sz w:val="20"/>
-          <w:szCs w:val="20"/>
-          <w:lang w:val="es-AR"/>
-        </w:rPr>
-        <w:t xml:space="preserve"> por su Director</w:t>
-      </w:r>
-      <w:r>
-        <w:rPr>
-          <w:rFonts w:ascii="Arial" w:hAnsi="Arial" w:cs="Arial"/>
-          <w:sz w:val="20"/>
-          <w:szCs w:val="20"/>
-          <w:lang w:val="es-AR"/>
-        </w:rPr>
-        <w:t xml:space="preserve"> {{NOMBRE_DIRECTOR}}</w:t>
-      </w:r>
-      <w:r>
-        <w:rPr>
-          <w:rFonts w:ascii="Arial" w:hAnsi="Arial" w:cs="Arial"/>
-          <w:sz w:val="20"/>
-          <w:szCs w:val="20"/>
-          <w:lang w:val="es-AR"/>
-        </w:rPr>
-        <w:t xml:space="preserve">, </w:t>
-      </w:r>
-      <w:r>
-        <w:rPr>
-          <w:rFonts w:ascii="Arial" w:hAnsi="Arial" w:cs="Arial"/>
-          <w:sz w:val="20"/>
-          <w:szCs w:val="20"/>
-          <w:lang w:val="es-AR"/>
-        </w:rPr>
-        <w:t>es una Unidad Académica de la Universidad Autónoma de Sinaloa</w:t>
-      </w:r>
-      <w:r>
-        <w:rPr>
-          <w:rFonts w:ascii="Arial" w:hAnsi="Arial" w:cs="Arial"/>
-          <w:sz w:val="20"/>
-          <w:szCs w:val="20"/>
-          <w:lang w:val="es-AR"/>
-        </w:rPr>
-        <w:t xml:space="preserve"> </w:t>
-      </w:r>
-      <w:r>
-        <w:rPr>
-          <w:rFonts w:ascii="Arial" w:hAnsi="Arial" w:cs="Arial"/>
-          <w:sz w:val="20"/>
-          <w:szCs w:val="20"/>
-          <w:lang w:val="es-AR"/>
-        </w:rPr>
-        <w:t>con facultad</w:t>
-      </w:r>
-      <w:r>
-        <w:rPr>
-          <w:rFonts w:ascii="Arial" w:hAnsi="Arial" w:cs="Arial"/>
-          <w:sz w:val="20"/>
-          <w:szCs w:val="20"/>
-          <w:lang w:val="es-AR"/>
-        </w:rPr>
-        <w:t>es</w:t>
-      </w:r>
-      <w:r>
-        <w:rPr>
-          <w:rFonts w:ascii="Arial" w:hAnsi="Arial" w:cs="Arial"/>
-          <w:sz w:val="20"/>
-          <w:szCs w:val="20"/>
-          <w:lang w:val="es-AR"/>
-        </w:rPr>
-        <w:t xml:space="preserve"> y recursos</w:t>
-      </w:r>
-      <w:r>
-        <w:rPr>
-          <w:rFonts w:ascii="Arial" w:hAnsi="Arial" w:cs="Arial"/>
-          <w:sz w:val="20"/>
-          <w:szCs w:val="20"/>
-          <w:lang w:val="es-AR"/>
-        </w:rPr>
-        <w:t xml:space="preserve"> para cumplir con las obligaciones pactadas en el presente </w:t>
-      </w:r>
-      <w:r>
-        <w:rPr>
-          <w:rFonts w:ascii="Arial" w:hAnsi="Arial" w:cs="Arial"/>
-          <w:sz w:val="20"/>
-          <w:szCs w:val="20"/>
-          <w:lang w:val="es-AR"/>
-        </w:rPr>
-        <w:t>C</w:t>
-      </w:r>
-      <w:r>
-        <w:rPr>
-          <w:rFonts w:ascii="Arial" w:hAnsi="Arial" w:cs="Arial"/>
-          <w:sz w:val="20"/>
-          <w:szCs w:val="20"/>
-          <w:lang w:val="es-AR"/>
-        </w:rPr>
-        <w:t xml:space="preserve">onvenio, </w:t>
-      </w:r>
-      <w:r>
-        <w:rPr>
-          <w:rFonts w:ascii="Arial" w:hAnsi="Arial" w:cs="Arial"/>
-          <w:sz w:val="20"/>
-          <w:szCs w:val="20"/>
-          <w:lang w:val="es-AR"/>
-        </w:rPr>
-        <w:t>según</w:t>
-      </w:r>
-      <w:r>
-        <w:rPr>
-          <w:rFonts w:ascii="Arial" w:hAnsi="Arial" w:cs="Arial"/>
-          <w:sz w:val="20"/>
-          <w:szCs w:val="20"/>
-          <w:lang w:val="es-AR"/>
-        </w:rPr>
-        <w:t xml:space="preserve"> lo dispuesto en los artículos 14, 16</w:t>
-      </w:r>
-      <w:r>
-        <w:rPr>
-          <w:rFonts w:ascii="Arial" w:hAnsi="Arial" w:cs="Arial"/>
-          <w:sz w:val="20"/>
-          <w:szCs w:val="20"/>
-          <w:lang w:val="es-AR"/>
-        </w:rPr>
-        <w:t>,</w:t>
-      </w:r>
-      <w:r>
-        <w:rPr>
-          <w:rFonts w:ascii="Arial" w:hAnsi="Arial" w:cs="Arial"/>
-          <w:sz w:val="20"/>
-          <w:szCs w:val="20"/>
-          <w:lang w:val="es-AR"/>
-        </w:rPr>
-        <w:t xml:space="preserve"> 17</w:t>
-      </w:r>
-      <w:r>
-        <w:rPr>
-          <w:rFonts w:ascii="Arial" w:hAnsi="Arial" w:cs="Arial"/>
-          <w:sz w:val="20"/>
-          <w:szCs w:val="20"/>
-          <w:lang w:val="es-AR"/>
-        </w:rPr>
-        <w:t xml:space="preserve"> y 34 fracción III</w:t>
-      </w:r>
-      <w:r>
-        <w:rPr>
-          <w:rFonts w:ascii="Arial" w:hAnsi="Arial" w:cs="Arial"/>
-          <w:sz w:val="20"/>
-          <w:szCs w:val="20"/>
-          <w:lang w:val="es-AR"/>
-        </w:rPr>
-        <w:t xml:space="preserve">, 54 y 55 </w:t>
-      </w:r>
-      <w:r>
-        <w:rPr>
-          <w:rFonts w:ascii="Arial" w:hAnsi="Arial" w:cs="Arial"/>
-          <w:sz w:val="20"/>
-          <w:szCs w:val="20"/>
-          <w:lang w:val="es-AR"/>
-        </w:rPr>
-        <w:t xml:space="preserve">de la Ley Orgánica vigente, </w:t>
-      </w:r>
-      <w:r>
-        <w:rPr>
-          <w:rFonts w:ascii="Arial" w:hAnsi="Arial" w:cs="Arial"/>
-          <w:sz w:val="20"/>
-          <w:szCs w:val="20"/>
-          <w:lang w:val="es-AR"/>
-        </w:rPr>
-        <w:t>12</w:t>
-      </w:r>
-      <w:r>
-        <w:rPr>
-          <w:rFonts w:ascii="Arial" w:hAnsi="Arial" w:cs="Arial"/>
-          <w:sz w:val="20"/>
-          <w:szCs w:val="20"/>
-          <w:lang w:val="es-AR"/>
-        </w:rPr>
-        <w:t>,</w:t>
-      </w:r>
-      <w:r>
-        <w:rPr>
-          <w:rFonts w:ascii="Arial" w:hAnsi="Arial" w:cs="Arial"/>
-          <w:sz w:val="20"/>
-          <w:szCs w:val="20"/>
-          <w:lang w:val="es-AR"/>
-        </w:rPr>
-        <w:t xml:space="preserve"> 13</w:t>
-      </w:r>
-      <w:r>
-        <w:rPr>
-          <w:rFonts w:ascii="Arial" w:hAnsi="Arial" w:cs="Arial"/>
-          <w:sz w:val="20"/>
-          <w:szCs w:val="20"/>
-          <w:lang w:val="es-AR"/>
-        </w:rPr>
-        <w:t xml:space="preserve"> y 62</w:t>
-      </w:r>
-      <w:r>
-        <w:rPr>
-          <w:rFonts w:ascii="Arial" w:hAnsi="Arial" w:cs="Arial"/>
-          <w:sz w:val="20"/>
-          <w:szCs w:val="20"/>
-          <w:lang w:val="es-AR"/>
-        </w:rPr>
-        <w:t xml:space="preserve"> de</w:t>
-      </w:r>
-      <w:r>
-        <w:rPr>
-          <w:rFonts w:ascii="Arial" w:hAnsi="Arial" w:cs="Arial"/>
-          <w:sz w:val="20"/>
-          <w:szCs w:val="20"/>
-          <w:lang w:val="es-AR"/>
-        </w:rPr>
-        <w:t>l</w:t>
-      </w:r>
-      <w:r>
-        <w:rPr>
-          <w:rFonts w:ascii="Arial" w:hAnsi="Arial" w:cs="Arial"/>
-          <w:sz w:val="20"/>
-          <w:szCs w:val="20"/>
-          <w:lang w:val="es-AR"/>
-        </w:rPr>
-        <w:t xml:space="preserve"> Estatuto General</w:t>
-      </w:r>
-      <w:r>
-        <w:rPr>
-          <w:rFonts w:ascii="Arial" w:hAnsi="Arial" w:cs="Arial"/>
-          <w:sz w:val="20"/>
-          <w:szCs w:val="20"/>
-          <w:lang w:val="es-AR"/>
-        </w:rPr>
-        <w:t>, así como el</w:t>
-      </w:r>
-      <w:r>
-        <w:rPr>
-          <w:rFonts w:ascii="Arial" w:hAnsi="Arial" w:cs="Arial"/>
-          <w:sz w:val="20"/>
-          <w:szCs w:val="20"/>
-          <w:lang w:val="es-AR"/>
-        </w:rPr>
-        <w:t xml:space="preserve"> </w:t>
-      </w:r>
-      <w:r>
-        <w:rPr>
-          <w:rFonts w:ascii="Arial" w:hAnsi="Arial" w:cs="Arial"/>
-          <w:sz w:val="20"/>
-          <w:szCs w:val="20"/>
-          <w:lang w:val="es-AR"/>
-        </w:rPr>
         <w:t xml:space="preserve">11 fracciones I, II y </w:t>
       </w:r>
       <w:r>
@@ -1103,25 +619,7 @@
           <w:szCs w:val="20"/>
           <w:lang w:val="es-AR"/>
         </w:rPr>
-        <w:t>22 del Reglamento de Servicios Profesionales</w:t>
-      </w:r>
-      <w:r>
-        <w:rPr>
-          <w:rFonts w:ascii="Arial" w:hAnsi="Arial" w:cs="Arial"/>
-          <w:sz w:val="20"/>
-          <w:szCs w:val="20"/>
-          <w:lang w:val="es-AR"/>
-        </w:rPr>
-        <w:t>.</w:t>
-      </w:r>
-      <w:r>
-        <w:rPr>
-          <w:rFonts w:ascii="Arial" w:hAnsi="Arial" w:cs="Arial"/>
-          <w:sz w:val="20"/>
-          <w:szCs w:val="20"/>
-          <w:lang w:val="es-AR"/>
-        </w:rPr>
-        <w:t xml:space="preserve"> </w:t>
+        <w:t xml:space="preserve">22 del Reglamento de Servicios Profesionales. </w:t>
       </w:r>
     </w:p>
     <w:p>
@@ -1323,7 +821,25 @@
           <w:szCs w:val="20"/>
           <w:lang w:val="es-AR"/>
         </w:rPr>
-        <w:t>{{REPRESENTANTE_LEGAL}} {{CARGO}}</w:t>
+        <w:t>{{REPRESENTANTE_LEGAL}}</w:t>
+      </w:r>
+      <w:r>
+        <w:rPr>
+          <w:rFonts w:ascii="Arial" w:hAnsi="Arial" w:cs="Arial"/>
+          <w:sz w:val="20"/>
+          <w:szCs w:val="20"/>
+          <w:lang w:val="es-AR"/>
+        </w:rPr>
+        <w:t>,</w:t>
+      </w:r>
+      <w:r>
+        <w:rPr>
+          <w:rFonts w:ascii="Arial" w:hAnsi="Arial" w:cs="Arial"/>
+          <w:sz w:val="20"/>
+          <w:szCs w:val="20"/>
+          <w:lang w:val="es-AR"/>
+        </w:rPr>
+        <w:t xml:space="preserve"> {{CARGO}}</w:t>
       </w:r>
       <w:r>
         <w:rPr>
@@ -4253,52 +3769,7 @@
                 <w:rFonts w:ascii="Arial" w:hAnsi="Arial" w:cs="Arial"/>
                 <w:b/>
               </w:rPr>
-              <w:fldChar w:fldCharType="begin">
-                <w:ffData>
-                  <w:name w:val="Texto14"/>
-                  <w:enabled/>
-                  <w:calcOnExit w:val="0"/>
-                  <w:textInput>
-                    <w:default w:val="NOMBRE DEL REPRESENTANTE"/>
-                    <w:format w:val="UPPERCASE"/>
-                  </w:textInput>
-                </w:ffData>
-              </w:fldChar>
-            </w:r>
-            <w:r>
-              <w:rPr>
-                <w:rFonts w:ascii="Arial" w:hAnsi="Arial" w:cs="Arial"/>
-                <w:b/>
-              </w:rPr>
-              <w:instrText xml:space="preserve"> FORMTEXT </w:instrText>
-            </w:r>
-            <w:r>
-              <w:rPr>
-                <w:rFonts w:ascii="Arial" w:hAnsi="Arial" w:cs="Arial"/>
-                <w:b/>
-              </w:rPr>
-            </w:r>
-            <w:r>
-              <w:rPr>
-                <w:rFonts w:ascii="Arial" w:hAnsi="Arial" w:cs="Arial"/>
-                <w:b/>
-              </w:rPr>
-              <w:fldChar w:fldCharType="separate"/>
-            </w:r>
-            <w:r>
-              <w:rPr>
-                <w:rFonts w:ascii="Arial" w:hAnsi="Arial" w:cs="Arial"/>
-                <w:b/>
-                <w:noProof/>
-              </w:rPr>
-              <w:t>NOMBRE DEL REPRESENTANTE</w:t>
-            </w:r>
-            <w:r>
-              <w:rPr>
-                <w:rFonts w:ascii="Arial" w:hAnsi="Arial" w:cs="Arial"/>
-                <w:b/>
-              </w:rPr>
-              <w:fldChar w:fldCharType="end"/>
+              <w:t>{{REPRESENTANTE_LEGAL}}</w:t>
             </w:r>
           </w:p>
           <w:p>
@@ -4317,57 +3788,7 @@
                 <w:sz w:val="20"/>
                 <w:szCs w:val="20"/>
               </w:rPr>
-              <w:fldChar w:fldCharType="begin">
-                <w:ffData>
-                  <w:name w:val="Texto15"/>
-                  <w:enabled/>
-                  <w:calcOnExit w:val="0"/>
-                  <w:textInput>
-                    <w:default w:val="CARGO QUE OCUPA"/>
-                    <w:format w:val="UPPERCASE"/>
-                  </w:textInput>
-                </w:ffData>
-              </w:fldChar>
-            </w:r>
-            <w:r>
-              <w:rPr>
-                <w:rFonts w:ascii="Arial" w:hAnsi="Arial" w:cs="Arial"/>
-                <w:sz w:val="20"/>
-                <w:szCs w:val="20"/>
-              </w:rPr>
-              <w:instrText xml:space="preserve"> FORMTEXT </w:instrText>
-            </w:r>
-            <w:r>
-              <w:rPr>
-                <w:rFonts w:ascii="Arial" w:hAnsi="Arial" w:cs="Arial"/>
-                <w:sz w:val="20"/>
-                <w:szCs w:val="20"/>
-              </w:rPr>
-            </w:r>
-            <w:r>
-              <w:rPr>
-                <w:rFonts w:ascii="Arial" w:hAnsi="Arial" w:cs="Arial"/>
-                <w:sz w:val="20"/>
-                <w:szCs w:val="20"/>
-              </w:rPr>
-              <w:fldChar w:fldCharType="separate"/>
-            </w:r>
-            <w:r>
-              <w:rPr>
-                <w:rFonts w:ascii="Arial" w:hAnsi="Arial" w:cs="Arial"/>
-                <w:noProof/>
-                <w:sz w:val="20"/>
-                <w:szCs w:val="20"/>
-              </w:rPr>
-              <w:t>CARGO QUE OCUPA</w:t>
-            </w:r>
-            <w:r>
-              <w:rPr>
-                <w:rFonts w:ascii="Arial" w:hAnsi="Arial" w:cs="Arial"/>
-                <w:sz w:val="20"/>
-                <w:szCs w:val="20"/>
-              </w:rPr>
-              <w:fldChar w:fldCharType="end"/>
+              <w:t>{{CARGO}}</w:t>
             </w:r>
           </w:p>
         </w:tc>
@@ -4428,7 +3849,6 @@
           </w:p>
         </w:tc>
       </w:tr>
-      <w:bookmarkStart w:id="9" w:name="Texto16"/>
       <w:tr>
         <w:tc>
           <w:tcPr>
@@ -4455,74 +3875,8 @@
                 <w:sz w:val="20"/>
                 <w:szCs w:val="20"/>
               </w:rPr>
-              <w:fldChar w:fldCharType="begin">
-                <w:ffData>
-                  <w:name w:val="Texto16"/>
-                  <w:enabled/>
-                  <w:calcOnExit w:val="0"/>
-                  <w:textInput>
-                    <w:default w:val="NOMBRE DEL DIRECTOR"/>
-                    <w:format w:val="UPPERCASE"/>
-                  </w:textInput>
-                </w:ffData>
-              </w:fldChar>
+              <w:t>{{NOMBRE_DIRECTOR}}</w:t>
             </w:r>
-            <w:r>
-              <w:rPr>
-                <w:rFonts w:ascii="Arial" w:hAnsi="Arial" w:cs="Arial"/>
-                <w:b/>
-                <w:bCs/>
-                <w:color w:val="000000"/>
-                <w:sz w:val="20"/>
-                <w:szCs w:val="20"/>
-              </w:rPr>
-              <w:instrText xml:space="preserve"> FORMTEXT </w:instrText>
-            </w:r>
-            <w:r>
-              <w:rPr>
-                <w:rFonts w:ascii="Arial" w:hAnsi="Arial" w:cs="Arial"/>
-                <w:b/>
-                <w:bCs/>
-                <w:color w:val="000000"/>
-                <w:sz w:val="20"/>
-                <w:szCs w:val="20"/>
-              </w:rPr>
-            </w:r>
-            <w:r>
-              <w:rPr>
-                <w:rFonts w:ascii="Arial" w:hAnsi="Arial" w:cs="Arial"/>
-                <w:b/>
-                <w:bCs/>
-                <w:color w:val="000000"/>
-                <w:sz w:val="20"/>
-                <w:szCs w:val="20"/>
-              </w:rPr>
-              <w:fldChar w:fldCharType="separate"/>
-            </w:r>
-            <w:r>
-              <w:rPr>
-                <w:rFonts w:ascii="Arial" w:hAnsi="Arial" w:cs="Arial"/>
-                <w:b/>
-                <w:bCs/>
-                <w:noProof/>
-                <w:color w:val="000000"/>
-                <w:sz w:val="20"/>
-                <w:szCs w:val="20"/>
-              </w:rPr>
-              <w:t>NOMBRE DEL DIRECTOR</w:t>
-            </w:r>
-            <w:r>
-              <w:rPr>
-                <w:rFonts w:ascii="Arial" w:hAnsi="Arial" w:cs="Arial"/>
-                <w:b/>
-                <w:bCs/>
-                <w:color w:val="000000"/>
-                <w:sz w:val="20"/>
-                <w:szCs w:val="20"/>
-              </w:rPr>
-              <w:fldChar w:fldCharType="end"/>
-            </w:r>
-            <w:bookmarkEnd w:id="9"/>
           </w:p>
           <w:p>
             <w:pPr>
@@ -4543,7 +3897,6 @@
               </w:rPr>
               <w:t xml:space="preserve">DIRECTOR DE LA </w:t>
             </w:r>
-            <w:bookmarkStart w:id="10" w:name="Texto17"/>
             <w:r>
               <w:rPr>
                 <w:rFonts w:ascii="Arial" w:hAnsi="Arial" w:cs="Arial"/>
@@ -4552,68 +3905,8 @@
                 <w:sz w:val="20"/>
                 <w:szCs w:val="20"/>
               </w:rPr>
-              <w:fldChar w:fldCharType="begin">
-                <w:ffData>
-                  <w:name w:val="Texto17"/>
-                  <w:enabled/>
-                  <w:calcOnExit w:val="0"/>
-                  <w:textInput>
-                    <w:default w:val="NOMBRE DE LA ESCUELA O FACULTAD"/>
-                  </w:textInput>
-                </w:ffData>
-              </w:fldChar>
+              <w:t>{{NOMBRE_ESCUELA}}</w:t>
             </w:r>
-            <w:r>
-              <w:rPr>
-                <w:rFonts w:ascii="Arial" w:hAnsi="Arial" w:cs="Arial"/>
-                <w:bCs/>
-                <w:color w:val="000000"/>
-                <w:sz w:val="20"/>
-                <w:szCs w:val="20"/>
-              </w:rPr>
-              <w:instrText xml:space="preserve"> FORMTEXT </w:instrText>
-            </w:r>
-            <w:r>
-              <w:rPr>
-                <w:rFonts w:ascii="Arial" w:hAnsi="Arial" w:cs="Arial"/>
-                <w:bCs/>
-                <w:color w:val="000000"/>
-                <w:sz w:val="20"/>
-                <w:szCs w:val="20"/>
-              </w:rPr>
-            </w:r>
-            <w:r>
-              <w:rPr>
-                <w:rFonts w:ascii="Arial" w:hAnsi="Arial" w:cs="Arial"/>
-                <w:bCs/>
-                <w:color w:val="000000"/>
-                <w:sz w:val="20"/>
-                <w:szCs w:val="20"/>
-              </w:rPr>
-              <w:fldChar w:fldCharType="separate"/>
-            </w:r>
-            <w:r>
-              <w:rPr>
-                <w:rFonts w:ascii="Arial" w:hAnsi="Arial" w:cs="Arial"/>
-                <w:bCs/>
-                <w:noProof/>
-                <w:color w:val="000000"/>
-                <w:sz w:val="20"/>
-                <w:szCs w:val="20"/>
-              </w:rPr>
-              <w:t>NOMBRE DE LA ESCUELA O FACULTAD</w:t>
-            </w:r>
-            <w:r>
-              <w:rPr>
-                <w:rFonts w:ascii="Arial" w:hAnsi="Arial" w:cs="Arial"/>
-                <w:bCs/>
-                <w:color w:val="000000"/>
-                <w:sz w:val="20"/>
-                <w:szCs w:val="20"/>
-              </w:rPr>
-              <w:fldChar w:fldCharType="end"/>
-            </w:r>
-            <w:bookmarkEnd w:id="10"/>
           </w:p>
         </w:tc>
         <w:tc>

</xml_diff>

<commit_message>
Add company details and additional placeholders for DOCX generation; enhance regex patterns for data extraction
</commit_message>
<xml_diff>
--- a/app/docx_files/ConvenioNoRemunerado.docx
+++ b/app/docx_files/ConvenioNoRemunerado.docx
@@ -179,6 +179,7 @@
         </w:rPr>
         <w:t xml:space="preserve"> </w:t>
       </w:r>
+      <w:bookmarkEnd w:id="0"/>
       <w:r>
         <w:rPr>
           <w:rFonts w:ascii="Arial" w:hAnsi="Arial" w:cs="Arial"/>
@@ -187,69 +188,8 @@
           <w:szCs w:val="20"/>
           <w:lang w:val="es-AR"/>
         </w:rPr>
-        <w:fldChar w:fldCharType="begin">
-          <w:ffData>
-            <w:name w:val="Texto1"/>
-            <w:enabled/>
-            <w:calcOnExit w:val="0"/>
-            <w:textInput>
-              <w:default w:val="NOMBRE DE LA EMPRESA, DEPENDENCIA PÚBLICA O INSTITUCIÓN SOCIAL"/>
-              <w:format w:val="UPPERCASE"/>
-            </w:textInput>
-          </w:ffData>
-        </w:fldChar>
-      </w:r>
-      <w:r>
-        <w:rPr>
-          <w:rFonts w:ascii="Arial" w:hAnsi="Arial" w:cs="Arial"/>
-          <w:b/>
-          <w:sz w:val="20"/>
-          <w:szCs w:val="20"/>
-          <w:lang w:val="es-AR"/>
-        </w:rPr>
-        <w:instrText xml:space="preserve"> FORMTEXT </w:instrText>
-      </w:r>
-      <w:r>
-        <w:rPr>
-          <w:rFonts w:ascii="Arial" w:hAnsi="Arial" w:cs="Arial"/>
-          <w:b/>
-          <w:sz w:val="20"/>
-          <w:szCs w:val="20"/>
-          <w:lang w:val="es-AR"/>
-        </w:rPr>
-      </w:r>
-      <w:r>
-        <w:rPr>
-          <w:rFonts w:ascii="Arial" w:hAnsi="Arial" w:cs="Arial"/>
-          <w:b/>
-          <w:sz w:val="20"/>
-          <w:szCs w:val="20"/>
-          <w:lang w:val="es-AR"/>
-        </w:rPr>
-        <w:fldChar w:fldCharType="separate"/>
-      </w:r>
-      <w:r>
-        <w:rPr>
-          <w:rFonts w:ascii="Arial" w:hAnsi="Arial" w:cs="Arial"/>
-          <w:b/>
-          <w:noProof/>
-          <w:sz w:val="20"/>
-          <w:szCs w:val="20"/>
-          <w:lang w:val="es-AR"/>
-        </w:rPr>
-        <w:t>NOMBRE DE LA EMPRESA, DEPENDENCIA PÚBLICA O INSTITUCIÓN SOCIAL</w:t>
-      </w:r>
-      <w:r>
-        <w:rPr>
-          <w:rFonts w:ascii="Arial" w:hAnsi="Arial" w:cs="Arial"/>
-          <w:b/>
-          <w:sz w:val="20"/>
-          <w:szCs w:val="20"/>
-          <w:lang w:val="es-AR"/>
-        </w:rPr>
-        <w:fldChar w:fldCharType="end"/>
-      </w:r>
-      <w:bookmarkEnd w:id="0"/>
+        <w:t>{{NOMBRE_EMPRESA_UPPER}}</w:t>
+      </w:r>
       <w:r>
         <w:rPr>
           <w:rFonts w:ascii="Arial" w:hAnsi="Arial" w:cs="Arial"/>
@@ -676,7 +616,6 @@
         </w:rPr>
       </w:pPr>
     </w:p>
-    <w:bookmarkStart w:id="1" w:name="Texto2"/>
     <w:p>
       <w:pPr>
         <w:numPr>
@@ -704,80 +643,8 @@
           <w:szCs w:val="20"/>
           <w:lang w:val="es-AR"/>
         </w:rPr>
-        <w:fldChar w:fldCharType="begin">
-          <w:ffData>
-            <w:name w:val="Texto2"/>
-            <w:enabled/>
-            <w:calcOnExit w:val="0"/>
-            <w:textInput>
-              <w:default w:val="Nombre de la empresa, dependencia pública o institución social"/>
-              <w:format w:val="Primera mayúsculas"/>
-            </w:textInput>
-          </w:ffData>
-        </w:fldChar>
-      </w:r>
-      <w:r>
-        <w:rPr>
-          <w:rFonts w:ascii="Arial" w:hAnsi="Arial" w:cs="Arial"/>
-          <w:b/>
-          <w:sz w:val="20"/>
-          <w:szCs w:val="20"/>
-          <w:lang w:val="es-AR"/>
-        </w:rPr>
-        <w:instrText xml:space="preserve"> FORMTEXT </w:instrText>
-      </w:r>
-      <w:r>
-        <w:rPr>
-          <w:rFonts w:ascii="Arial" w:hAnsi="Arial" w:cs="Arial"/>
-          <w:b/>
-          <w:sz w:val="20"/>
-          <w:szCs w:val="20"/>
-          <w:lang w:val="es-AR"/>
-        </w:rPr>
-      </w:r>
-      <w:r>
-        <w:rPr>
-          <w:rFonts w:ascii="Arial" w:hAnsi="Arial" w:cs="Arial"/>
-          <w:b/>
-          <w:sz w:val="20"/>
-          <w:szCs w:val="20"/>
-          <w:lang w:val="es-AR"/>
-        </w:rPr>
-        <w:fldChar w:fldCharType="separate"/>
-      </w:r>
-      <w:r>
-        <w:rPr>
-          <w:rFonts w:ascii="Arial" w:hAnsi="Arial" w:cs="Arial"/>
-          <w:b/>
-          <w:noProof/>
-          <w:sz w:val="20"/>
-          <w:szCs w:val="20"/>
-          <w:lang w:val="es-AR"/>
-        </w:rPr>
-        <w:t>N</w:t>
-      </w:r>
-      <w:r>
-        <w:rPr>
-          <w:rFonts w:ascii="Arial" w:hAnsi="Arial" w:cs="Arial"/>
-          <w:b/>
-          <w:noProof/>
-          <w:sz w:val="20"/>
-          <w:szCs w:val="20"/>
-          <w:lang w:val="es-AR"/>
-        </w:rPr>
-        <w:t>ombre de la empresa, dependencia pública o institución social</w:t>
-      </w:r>
-      <w:r>
-        <w:rPr>
-          <w:rFonts w:ascii="Arial" w:hAnsi="Arial" w:cs="Arial"/>
-          <w:b/>
-          <w:sz w:val="20"/>
-          <w:szCs w:val="20"/>
-          <w:lang w:val="es-AR"/>
-        </w:rPr>
-        <w:fldChar w:fldCharType="end"/>
-      </w:r>
-      <w:bookmarkEnd w:id="1"/>
+        <w:t>{{NOMBRE_EMPRESA}}</w:t>
+      </w:r>
       <w:r>
         <w:rPr>
           <w:rFonts w:ascii="Arial" w:hAnsi="Arial" w:cs="Arial"/>
@@ -880,7 +747,7 @@
           </w:ffData>
         </w:fldChar>
       </w:r>
-      <w:bookmarkStart w:id="2" w:name="Listadesplegable1"/>
+      <w:bookmarkStart w:id="1" w:name="Listadesplegable1"/>
       <w:r>
         <w:rPr>
           <w:rFonts w:ascii="Arial" w:hAnsi="Arial" w:cs="Arial"/>
@@ -916,7 +783,7 @@
         </w:rPr>
         <w:fldChar w:fldCharType="end"/>
       </w:r>
-      <w:bookmarkEnd w:id="2"/>
+      <w:bookmarkEnd w:id="1"/>
       <w:r>
         <w:rPr>
           <w:rFonts w:ascii="Arial" w:hAnsi="Arial" w:cs="Arial"/>
@@ -962,71 +829,15 @@
         </w:rPr>
         <w:t xml:space="preserve">con actividad preponderante </w:t>
       </w:r>
-      <w:bookmarkStart w:id="3" w:name="Texto5"/>
-      <w:r>
-        <w:rPr>
-          <w:rFonts w:ascii="Arial" w:hAnsi="Arial" w:cs="Arial"/>
-          <w:sz w:val="20"/>
-          <w:szCs w:val="20"/>
-          <w:lang w:val="es-AR"/>
-        </w:rPr>
-        <w:fldChar w:fldCharType="begin">
-          <w:ffData>
-            <w:name w:val="Texto5"/>
-            <w:enabled/>
-            <w:calcOnExit w:val="0"/>
-            <w:textInput>
-              <w:default w:val="actividad que realiza"/>
-            </w:textInput>
-          </w:ffData>
-        </w:fldChar>
-      </w:r>
-      <w:r>
-        <w:rPr>
-          <w:rFonts w:ascii="Arial" w:hAnsi="Arial" w:cs="Arial"/>
-          <w:sz w:val="20"/>
-          <w:szCs w:val="20"/>
-          <w:lang w:val="es-AR"/>
-        </w:rPr>
-        <w:instrText xml:space="preserve"> FORMTEXT </w:instrText>
-      </w:r>
-      <w:r>
-        <w:rPr>
-          <w:rFonts w:ascii="Arial" w:hAnsi="Arial" w:cs="Arial"/>
-          <w:sz w:val="20"/>
-          <w:szCs w:val="20"/>
-          <w:lang w:val="es-AR"/>
-        </w:rPr>
-      </w:r>
-      <w:r>
-        <w:rPr>
-          <w:rFonts w:ascii="Arial" w:hAnsi="Arial" w:cs="Arial"/>
-          <w:sz w:val="20"/>
-          <w:szCs w:val="20"/>
-          <w:lang w:val="es-AR"/>
-        </w:rPr>
-        <w:fldChar w:fldCharType="separate"/>
-      </w:r>
-      <w:r>
-        <w:rPr>
-          <w:rFonts w:ascii="Arial" w:hAnsi="Arial" w:cs="Arial"/>
-          <w:noProof/>
-          <w:sz w:val="20"/>
-          <w:szCs w:val="20"/>
-          <w:lang w:val="es-AR"/>
-        </w:rPr>
-        <w:t>actividad que realiza</w:t>
-      </w:r>
-      <w:r>
-        <w:rPr>
-          <w:rFonts w:ascii="Arial" w:hAnsi="Arial" w:cs="Arial"/>
-          <w:sz w:val="20"/>
-          <w:szCs w:val="20"/>
-          <w:lang w:val="es-AR"/>
-        </w:rPr>
-        <w:fldChar w:fldCharType="end"/>
-      </w:r>
-      <w:bookmarkEnd w:id="3"/>
+      <w:r>
+        <w:rPr>
+          <w:rFonts w:ascii="Arial" w:hAnsi="Arial" w:cs="Arial"/>
+          <w:sz w:val="20"/>
+          <w:szCs w:val="20"/>
+          <w:lang w:val="es-AR"/>
+        </w:rPr>
+        <w:t>{{ACTIVIDAD_ECONOMICA}}</w:t>
+      </w:r>
       <w:r>
         <w:rPr>
           <w:rFonts w:ascii="Arial" w:hAnsi="Arial" w:cs="Arial"/>
@@ -1045,71 +856,15 @@
         </w:rPr>
         <w:t xml:space="preserve"> fundada en </w:t>
       </w:r>
-      <w:bookmarkStart w:id="4" w:name="Texto6"/>
-      <w:r>
-        <w:rPr>
-          <w:rFonts w:ascii="Arial" w:hAnsi="Arial" w:cs="Arial"/>
-          <w:sz w:val="20"/>
-          <w:szCs w:val="20"/>
-          <w:lang w:val="es-AR"/>
-        </w:rPr>
-        <w:fldChar w:fldCharType="begin">
-          <w:ffData>
-            <w:name w:val="Texto6"/>
-            <w:enabled/>
-            <w:calcOnExit w:val="0"/>
-            <w:textInput>
-              <w:default w:val="mes y año"/>
-            </w:textInput>
-          </w:ffData>
-        </w:fldChar>
-      </w:r>
-      <w:r>
-        <w:rPr>
-          <w:rFonts w:ascii="Arial" w:hAnsi="Arial" w:cs="Arial"/>
-          <w:sz w:val="20"/>
-          <w:szCs w:val="20"/>
-          <w:lang w:val="es-AR"/>
-        </w:rPr>
-        <w:instrText xml:space="preserve"> FORMTEXT </w:instrText>
-      </w:r>
-      <w:r>
-        <w:rPr>
-          <w:rFonts w:ascii="Arial" w:hAnsi="Arial" w:cs="Arial"/>
-          <w:sz w:val="20"/>
-          <w:szCs w:val="20"/>
-          <w:lang w:val="es-AR"/>
-        </w:rPr>
-      </w:r>
-      <w:r>
-        <w:rPr>
-          <w:rFonts w:ascii="Arial" w:hAnsi="Arial" w:cs="Arial"/>
-          <w:sz w:val="20"/>
-          <w:szCs w:val="20"/>
-          <w:lang w:val="es-AR"/>
-        </w:rPr>
-        <w:fldChar w:fldCharType="separate"/>
-      </w:r>
-      <w:r>
-        <w:rPr>
-          <w:rFonts w:ascii="Arial" w:hAnsi="Arial" w:cs="Arial"/>
-          <w:noProof/>
-          <w:sz w:val="20"/>
-          <w:szCs w:val="20"/>
-          <w:lang w:val="es-AR"/>
-        </w:rPr>
-        <w:t>mes y año</w:t>
-      </w:r>
-      <w:r>
-        <w:rPr>
-          <w:rFonts w:ascii="Arial" w:hAnsi="Arial" w:cs="Arial"/>
-          <w:sz w:val="20"/>
-          <w:szCs w:val="20"/>
-          <w:lang w:val="es-AR"/>
-        </w:rPr>
-        <w:fldChar w:fldCharType="end"/>
-      </w:r>
-      <w:bookmarkEnd w:id="4"/>
+      <w:r>
+        <w:rPr>
+          <w:rFonts w:ascii="Arial" w:hAnsi="Arial" w:cs="Arial"/>
+          <w:sz w:val="20"/>
+          <w:szCs w:val="20"/>
+          <w:lang w:val="es-AR"/>
+        </w:rPr>
+        <w:t>{{FECHA_INICIO}}</w:t>
+      </w:r>
       <w:r>
         <w:rPr>
           <w:rFonts w:ascii="Arial" w:hAnsi="Arial" w:cs="Arial"/>
@@ -1146,71 +901,15 @@
         </w:rPr>
         <w:t xml:space="preserve"> domicilio en </w:t>
       </w:r>
-      <w:bookmarkStart w:id="5" w:name="Texto13"/>
-      <w:r>
-        <w:rPr>
-          <w:rFonts w:ascii="Arial" w:hAnsi="Arial" w:cs="Arial"/>
-          <w:sz w:val="20"/>
-          <w:szCs w:val="20"/>
-          <w:lang w:val="es-AR"/>
-        </w:rPr>
-        <w:fldChar w:fldCharType="begin">
-          <w:ffData>
-            <w:name w:val="Texto13"/>
-            <w:enabled/>
-            <w:calcOnExit w:val="0"/>
-            <w:textInput>
-              <w:default w:val="domicilio"/>
-            </w:textInput>
-          </w:ffData>
-        </w:fldChar>
-      </w:r>
-      <w:r>
-        <w:rPr>
-          <w:rFonts w:ascii="Arial" w:hAnsi="Arial" w:cs="Arial"/>
-          <w:sz w:val="20"/>
-          <w:szCs w:val="20"/>
-          <w:lang w:val="es-AR"/>
-        </w:rPr>
-        <w:instrText xml:space="preserve"> FORMTEXT </w:instrText>
-      </w:r>
-      <w:r>
-        <w:rPr>
-          <w:rFonts w:ascii="Arial" w:hAnsi="Arial" w:cs="Arial"/>
-          <w:sz w:val="20"/>
-          <w:szCs w:val="20"/>
-          <w:lang w:val="es-AR"/>
-        </w:rPr>
-      </w:r>
-      <w:r>
-        <w:rPr>
-          <w:rFonts w:ascii="Arial" w:hAnsi="Arial" w:cs="Arial"/>
-          <w:sz w:val="20"/>
-          <w:szCs w:val="20"/>
-          <w:lang w:val="es-AR"/>
-        </w:rPr>
-        <w:fldChar w:fldCharType="separate"/>
-      </w:r>
-      <w:r>
-        <w:rPr>
-          <w:rFonts w:ascii="Arial" w:hAnsi="Arial" w:cs="Arial"/>
-          <w:noProof/>
-          <w:sz w:val="20"/>
-          <w:szCs w:val="20"/>
-          <w:lang w:val="es-AR"/>
-        </w:rPr>
-        <w:t>domicilio</w:t>
-      </w:r>
-      <w:r>
-        <w:rPr>
-          <w:rFonts w:ascii="Arial" w:hAnsi="Arial" w:cs="Arial"/>
-          <w:sz w:val="20"/>
-          <w:szCs w:val="20"/>
-          <w:lang w:val="es-AR"/>
-        </w:rPr>
-        <w:fldChar w:fldCharType="end"/>
-      </w:r>
-      <w:bookmarkEnd w:id="5"/>
+      <w:r>
+        <w:rPr>
+          <w:rFonts w:ascii="Arial" w:hAnsi="Arial" w:cs="Arial"/>
+          <w:sz w:val="20"/>
+          <w:szCs w:val="20"/>
+          <w:lang w:val="es-AR"/>
+        </w:rPr>
+        <w:t>{{DOMICILIO}}</w:t>
+      </w:r>
       <w:r>
         <w:rPr>
           <w:rFonts w:ascii="Arial" w:hAnsi="Arial" w:cs="Arial"/>
@@ -1247,71 +946,15 @@
         </w:rPr>
         <w:t xml:space="preserve"> </w:t>
       </w:r>
-      <w:bookmarkStart w:id="6" w:name="Texto7"/>
-      <w:r>
-        <w:rPr>
-          <w:rFonts w:ascii="Arial" w:hAnsi="Arial" w:cs="Arial"/>
-          <w:sz w:val="20"/>
-          <w:szCs w:val="20"/>
-          <w:lang w:val="es-AR"/>
-        </w:rPr>
-        <w:fldChar w:fldCharType="begin">
-          <w:ffData>
-            <w:name w:val="Texto7"/>
-            <w:enabled/>
-            <w:calcOnExit w:val="0"/>
-            <w:textInput>
-              <w:default w:val="RFC"/>
-            </w:textInput>
-          </w:ffData>
-        </w:fldChar>
-      </w:r>
-      <w:r>
-        <w:rPr>
-          <w:rFonts w:ascii="Arial" w:hAnsi="Arial" w:cs="Arial"/>
-          <w:sz w:val="20"/>
-          <w:szCs w:val="20"/>
-          <w:lang w:val="es-AR"/>
-        </w:rPr>
-        <w:instrText xml:space="preserve"> FORMTEXT </w:instrText>
-      </w:r>
-      <w:r>
-        <w:rPr>
-          <w:rFonts w:ascii="Arial" w:hAnsi="Arial" w:cs="Arial"/>
-          <w:sz w:val="20"/>
-          <w:szCs w:val="20"/>
-          <w:lang w:val="es-AR"/>
-        </w:rPr>
-      </w:r>
-      <w:r>
-        <w:rPr>
-          <w:rFonts w:ascii="Arial" w:hAnsi="Arial" w:cs="Arial"/>
-          <w:sz w:val="20"/>
-          <w:szCs w:val="20"/>
-          <w:lang w:val="es-AR"/>
-        </w:rPr>
-        <w:fldChar w:fldCharType="separate"/>
-      </w:r>
-      <w:r>
-        <w:rPr>
-          <w:rFonts w:ascii="Arial" w:hAnsi="Arial" w:cs="Arial"/>
-          <w:noProof/>
-          <w:sz w:val="20"/>
-          <w:szCs w:val="20"/>
-          <w:lang w:val="es-AR"/>
-        </w:rPr>
-        <w:t>RFC</w:t>
-      </w:r>
-      <w:r>
-        <w:rPr>
-          <w:rFonts w:ascii="Arial" w:hAnsi="Arial" w:cs="Arial"/>
-          <w:sz w:val="20"/>
-          <w:szCs w:val="20"/>
-          <w:lang w:val="es-AR"/>
-        </w:rPr>
-        <w:fldChar w:fldCharType="end"/>
-      </w:r>
-      <w:bookmarkEnd w:id="6"/>
+      <w:r>
+        <w:rPr>
+          <w:rFonts w:ascii="Arial" w:hAnsi="Arial" w:cs="Arial"/>
+          <w:sz w:val="20"/>
+          <w:szCs w:val="20"/>
+          <w:lang w:val="es-AR"/>
+        </w:rPr>
+        <w:t>{{RFC}}</w:t>
+      </w:r>
       <w:r>
         <w:rPr>
           <w:rFonts w:ascii="Arial" w:hAnsi="Arial" w:cs="Arial"/>
@@ -2179,78 +1822,7 @@
           <w:szCs w:val="20"/>
           <w:lang w:val="es-AR"/>
         </w:rPr>
-        <w:fldChar w:fldCharType="begin">
-          <w:ffData>
-            <w:name w:val="Texto2"/>
-            <w:enabled/>
-            <w:calcOnExit w:val="0"/>
-            <w:textInput>
-              <w:default w:val="Nombre de la empresa, dependencia pública o institución social"/>
-              <w:format w:val="Primera mayúsculas"/>
-            </w:textInput>
-          </w:ffData>
-        </w:fldChar>
-      </w:r>
-      <w:r>
-        <w:rPr>
-          <w:rFonts w:ascii="Arial" w:hAnsi="Arial" w:cs="Arial"/>
-          <w:b/>
-          <w:sz w:val="20"/>
-          <w:szCs w:val="20"/>
-          <w:lang w:val="es-AR"/>
-        </w:rPr>
-        <w:instrText xml:space="preserve"> FORMTEXT </w:instrText>
-      </w:r>
-      <w:r>
-        <w:rPr>
-          <w:rFonts w:ascii="Arial" w:hAnsi="Arial" w:cs="Arial"/>
-          <w:b/>
-          <w:sz w:val="20"/>
-          <w:szCs w:val="20"/>
-          <w:lang w:val="es-AR"/>
-        </w:rPr>
-      </w:r>
-      <w:r>
-        <w:rPr>
-          <w:rFonts w:ascii="Arial" w:hAnsi="Arial" w:cs="Arial"/>
-          <w:b/>
-          <w:sz w:val="20"/>
-          <w:szCs w:val="20"/>
-          <w:lang w:val="es-AR"/>
-        </w:rPr>
-        <w:fldChar w:fldCharType="separate"/>
-      </w:r>
-      <w:r>
-        <w:rPr>
-          <w:rFonts w:ascii="Arial" w:hAnsi="Arial" w:cs="Arial"/>
-          <w:b/>
-          <w:noProof/>
-          <w:sz w:val="20"/>
-          <w:szCs w:val="20"/>
-          <w:lang w:val="es-AR"/>
-        </w:rPr>
-        <w:t>N</w:t>
-      </w:r>
-      <w:r>
-        <w:rPr>
-          <w:rFonts w:ascii="Arial" w:hAnsi="Arial" w:cs="Arial"/>
-          <w:b/>
-          <w:noProof/>
-          <w:sz w:val="20"/>
-          <w:szCs w:val="20"/>
-          <w:lang w:val="es-AR"/>
-        </w:rPr>
-        <w:t>ombre de la empresa, dependencia pública o institución social</w:t>
-      </w:r>
-      <w:r>
-        <w:rPr>
-          <w:rFonts w:ascii="Arial" w:hAnsi="Arial" w:cs="Arial"/>
-          <w:b/>
-          <w:sz w:val="20"/>
-          <w:szCs w:val="20"/>
-          <w:lang w:val="es-AR"/>
-        </w:rPr>
-        <w:fldChar w:fldCharType="end"/>
+        <w:t>{{NOMBRE_EMPRESA}}</w:t>
       </w:r>
       <w:r>
         <w:rPr>
@@ -3355,17 +2927,6 @@
           <w:lang w:val="es-AR"/>
         </w:rPr>
       </w:pPr>
-    </w:p>
-    <w:p>
-      <w:pPr>
-        <w:jc w:val="both"/>
-        <w:rPr>
-          <w:rFonts w:ascii="Arial" w:hAnsi="Arial" w:cs="Arial"/>
-          <w:sz w:val="20"/>
-          <w:szCs w:val="20"/>
-          <w:lang w:val="es-AR"/>
-        </w:rPr>
-      </w:pPr>
       <w:r>
         <w:rPr>
           <w:rFonts w:ascii="Arial" w:hAnsi="Arial" w:cs="Arial"/>
@@ -3429,7 +2990,7 @@
         </w:rPr>
         <w:t xml:space="preserve">, SINALOA, A LOS </w:t>
       </w:r>
-      <w:bookmarkStart w:id="7" w:name="Texto3"/>
+      <w:bookmarkStart w:id="2" w:name="Texto3"/>
       <w:r>
         <w:rPr>
           <w:rFonts w:ascii="Arial" w:hAnsi="Arial" w:cs="Arial"/>
@@ -3439,7 +3000,7 @@
         </w:rPr>
         <w:t>{{DIAS_LETRA}}</w:t>
       </w:r>
-      <w:bookmarkEnd w:id="7"/>
+      <w:bookmarkEnd w:id="2"/>
       <w:r>
         <w:rPr>
           <w:rFonts w:ascii="Arial" w:hAnsi="Arial" w:cs="Arial"/>
@@ -3449,7 +3010,7 @@
         </w:rPr>
         <w:t xml:space="preserve"> DÍAS DE </w:t>
       </w:r>
-      <w:bookmarkStart w:id="8" w:name="Texto4"/>
+      <w:bookmarkStart w:id="3" w:name="Texto4"/>
       <w:r>
         <w:rPr>
           <w:rFonts w:ascii="Arial" w:hAnsi="Arial" w:cs="Arial"/>
@@ -3459,7 +3020,7 @@
         </w:rPr>
         <w:t>{{MES_LETRA}}</w:t>
       </w:r>
-      <w:bookmarkEnd w:id="8"/>
+      <w:bookmarkEnd w:id="3"/>
       <w:r>
         <w:rPr>
           <w:rFonts w:ascii="Arial" w:hAnsi="Arial" w:cs="Arial"/>
@@ -3487,17 +3048,6 @@
         </w:rPr>
         <w:t>.</w:t>
       </w:r>
-    </w:p>
-    <w:p>
-      <w:pPr>
-        <w:jc w:val="both"/>
-        <w:rPr>
-          <w:rFonts w:ascii="Arial" w:hAnsi="Arial" w:cs="Arial"/>
-          <w:sz w:val="20"/>
-          <w:szCs w:val="20"/>
-          <w:lang w:val="es-AR"/>
-        </w:rPr>
-      </w:pPr>
     </w:p>
     <w:p>
       <w:pPr>

</xml_diff>